<commit_message>
Manual Finalizado, faltando tabulação e espaçamento.
</commit_message>
<xml_diff>
--- a/CooperTs/Manual do Usuário VendasMobile.docx
+++ b/CooperTs/Manual do Usuário VendasMobile.docx
@@ -610,13 +610,7 @@
         <w:jc w:val="both"/>
       </w:pPr>
       <w:r>
-        <w:t xml:space="preserve">Esse manual descreve como utilizar os principais recursos do sistema </w:t>
-      </w:r>
-      <w:r>
-        <w:t>VendasMobile</w:t>
-      </w:r>
-      <w:r>
-        <w:t xml:space="preserve"> </w:t>
+        <w:t xml:space="preserve">Esse manual descreve como utilizar os principais recursos do sistema VendasMobile </w:t>
       </w:r>
     </w:p>
     <w:p>
@@ -943,12 +937,10 @@
       <w:pPr>
         <w:ind w:left="708"/>
       </w:pPr>
-      <w:bookmarkStart w:id="12" w:name="_GoBack"/>
-      <w:bookmarkEnd w:id="12"/>
-    </w:p>
-    <w:p>
-      <w:pPr>
-        <w:ind w:left="708"/>
+    </w:p>
+    <w:p>
+      <w:pPr>
+        <w:ind w:left="708" w:firstLine="708"/>
       </w:pPr>
       <w:r>
         <w:rPr>
@@ -998,11 +990,311 @@
         </w:drawing>
       </w:r>
     </w:p>
+    <w:p>
+      <w:pPr>
+        <w:ind w:left="708"/>
+      </w:pPr>
+    </w:p>
+    <w:p>
+      <w:pPr>
+        <w:ind w:left="708"/>
+        <w:jc w:val="both"/>
+      </w:pPr>
+      <w:r>
+        <w:t>3.2</w:t>
+      </w:r>
+      <w:r>
+        <w:tab/>
+        <w:t>Selecione com um toque o veículo para qual você deseja compra o produto.</w:t>
+      </w:r>
+    </w:p>
+    <w:p>
+      <w:pPr>
+        <w:ind w:left="708"/>
+      </w:pPr>
+    </w:p>
+    <w:p>
+      <w:pPr>
+        <w:ind w:left="1416" w:firstLine="708"/>
+      </w:pPr>
+      <w:r>
+        <w:rPr>
+          <w:noProof/>
+        </w:rPr>
+        <w:drawing>
+          <wp:inline distT="0" distB="0" distL="0" distR="0">
+            <wp:extent cx="3134162" cy="2800741"/>
+            <wp:effectExtent l="0" t="0" r="0" b="0"/>
+            <wp:docPr id="1" name="Picture 1"/>
+            <wp:cNvGraphicFramePr>
+              <a:graphicFrameLocks xmlns:a="http://schemas.openxmlformats.org/drawingml/2006/main" noChangeAspect="1"/>
+            </wp:cNvGraphicFramePr>
+            <a:graphic xmlns:a="http://schemas.openxmlformats.org/drawingml/2006/main">
+              <a:graphicData uri="http://schemas.openxmlformats.org/drawingml/2006/picture">
+                <pic:pic xmlns:pic="http://schemas.openxmlformats.org/drawingml/2006/picture">
+                  <pic:nvPicPr>
+                    <pic:cNvPr id="1" name="a7.png"/>
+                    <pic:cNvPicPr/>
+                  </pic:nvPicPr>
+                  <pic:blipFill>
+                    <a:blip r:embed="rId13">
+                      <a:extLst>
+                        <a:ext uri="{28A0092B-C50C-407E-A947-70E740481C1C}">
+                          <a14:useLocalDpi xmlns:a14="http://schemas.microsoft.com/office/drawing/2010/main" val="0"/>
+                        </a:ext>
+                      </a:extLst>
+                    </a:blip>
+                    <a:stretch>
+                      <a:fillRect/>
+                    </a:stretch>
+                  </pic:blipFill>
+                  <pic:spPr>
+                    <a:xfrm>
+                      <a:off x="0" y="0"/>
+                      <a:ext cx="3134162" cy="2800741"/>
+                    </a:xfrm>
+                    <a:prstGeom prst="rect">
+                      <a:avLst/>
+                    </a:prstGeom>
+                  </pic:spPr>
+                </pic:pic>
+              </a:graphicData>
+            </a:graphic>
+          </wp:inline>
+        </w:drawing>
+      </w:r>
+    </w:p>
     <w:p/>
     <w:p>
       <w:pPr>
         <w:ind w:left="708"/>
       </w:pPr>
+      <w:r>
+        <w:t>3.3</w:t>
+      </w:r>
+      <w:r>
+        <w:tab/>
+        <w:t>Selecione com um toque o Estabelecimento do qual você comprará o produto.</w:t>
+      </w:r>
+    </w:p>
+    <w:p>
+      <w:pPr>
+        <w:ind w:left="708"/>
+      </w:pPr>
+    </w:p>
+    <w:p>
+      <w:pPr>
+        <w:ind w:left="1416" w:firstLine="708"/>
+      </w:pPr>
+      <w:r>
+        <w:rPr>
+          <w:noProof/>
+        </w:rPr>
+        <w:lastRenderedPageBreak/>
+        <w:drawing>
+          <wp:inline distT="0" distB="0" distL="0" distR="0">
+            <wp:extent cx="3210373" cy="3248478"/>
+            <wp:effectExtent l="0" t="0" r="9525" b="9525"/>
+            <wp:docPr id="6" name="Picture 6"/>
+            <wp:cNvGraphicFramePr>
+              <a:graphicFrameLocks xmlns:a="http://schemas.openxmlformats.org/drawingml/2006/main" noChangeAspect="1"/>
+            </wp:cNvGraphicFramePr>
+            <a:graphic xmlns:a="http://schemas.openxmlformats.org/drawingml/2006/main">
+              <a:graphicData uri="http://schemas.openxmlformats.org/drawingml/2006/picture">
+                <pic:pic xmlns:pic="http://schemas.openxmlformats.org/drawingml/2006/picture">
+                  <pic:nvPicPr>
+                    <pic:cNvPr id="6" name="a8.png"/>
+                    <pic:cNvPicPr/>
+                  </pic:nvPicPr>
+                  <pic:blipFill>
+                    <a:blip r:embed="rId14">
+                      <a:extLst>
+                        <a:ext uri="{28A0092B-C50C-407E-A947-70E740481C1C}">
+                          <a14:useLocalDpi xmlns:a14="http://schemas.microsoft.com/office/drawing/2010/main" val="0"/>
+                        </a:ext>
+                      </a:extLst>
+                    </a:blip>
+                    <a:stretch>
+                      <a:fillRect/>
+                    </a:stretch>
+                  </pic:blipFill>
+                  <pic:spPr>
+                    <a:xfrm>
+                      <a:off x="0" y="0"/>
+                      <a:ext cx="3210373" cy="3248478"/>
+                    </a:xfrm>
+                    <a:prstGeom prst="rect">
+                      <a:avLst/>
+                    </a:prstGeom>
+                  </pic:spPr>
+                </pic:pic>
+              </a:graphicData>
+            </a:graphic>
+          </wp:inline>
+        </w:drawing>
+      </w:r>
+    </w:p>
+    <w:p>
+      <w:pPr>
+        <w:ind w:left="1416" w:firstLine="708"/>
+      </w:pPr>
+    </w:p>
+    <w:p>
+      <w:pPr>
+        <w:ind w:firstLine="708"/>
+        <w:jc w:val="both"/>
+      </w:pPr>
+      <w:r>
+        <w:t>3.4</w:t>
+      </w:r>
+      <w:r>
+        <w:tab/>
+        <w:t>Selecione com um toque o produto que você deseja comprar.</w:t>
+      </w:r>
+    </w:p>
+    <w:p>
+      <w:pPr>
+        <w:ind w:firstLine="708"/>
+        <w:jc w:val="both"/>
+      </w:pPr>
+      <w:r>
+        <w:tab/>
+      </w:r>
+    </w:p>
+    <w:p>
+      <w:pPr>
+        <w:ind w:left="1416" w:firstLine="708"/>
+        <w:jc w:val="both"/>
+      </w:pPr>
+      <w:r>
+        <w:rPr>
+          <w:noProof/>
+        </w:rPr>
+        <w:drawing>
+          <wp:inline distT="0" distB="0" distL="0" distR="0">
+            <wp:extent cx="3200847" cy="3296110"/>
+            <wp:effectExtent l="0" t="0" r="0" b="0"/>
+            <wp:docPr id="14" name="Picture 14"/>
+            <wp:cNvGraphicFramePr>
+              <a:graphicFrameLocks xmlns:a="http://schemas.openxmlformats.org/drawingml/2006/main" noChangeAspect="1"/>
+            </wp:cNvGraphicFramePr>
+            <a:graphic xmlns:a="http://schemas.openxmlformats.org/drawingml/2006/main">
+              <a:graphicData uri="http://schemas.openxmlformats.org/drawingml/2006/picture">
+                <pic:pic xmlns:pic="http://schemas.openxmlformats.org/drawingml/2006/picture">
+                  <pic:nvPicPr>
+                    <pic:cNvPr id="14" name="a9.png"/>
+                    <pic:cNvPicPr/>
+                  </pic:nvPicPr>
+                  <pic:blipFill>
+                    <a:blip r:embed="rId15">
+                      <a:extLst>
+                        <a:ext uri="{28A0092B-C50C-407E-A947-70E740481C1C}">
+                          <a14:useLocalDpi xmlns:a14="http://schemas.microsoft.com/office/drawing/2010/main" val="0"/>
+                        </a:ext>
+                      </a:extLst>
+                    </a:blip>
+                    <a:stretch>
+                      <a:fillRect/>
+                    </a:stretch>
+                  </pic:blipFill>
+                  <pic:spPr>
+                    <a:xfrm>
+                      <a:off x="0" y="0"/>
+                      <a:ext cx="3200847" cy="3296110"/>
+                    </a:xfrm>
+                    <a:prstGeom prst="rect">
+                      <a:avLst/>
+                    </a:prstGeom>
+                  </pic:spPr>
+                </pic:pic>
+              </a:graphicData>
+            </a:graphic>
+          </wp:inline>
+        </w:drawing>
+      </w:r>
+    </w:p>
+    <w:p>
+      <w:pPr>
+        <w:ind w:left="1416" w:firstLine="708"/>
+        <w:jc w:val="both"/>
+      </w:pPr>
+    </w:p>
+    <w:p>
+      <w:pPr>
+        <w:ind w:left="1416" w:firstLine="708"/>
+        <w:jc w:val="both"/>
+      </w:pPr>
+    </w:p>
+    <w:p>
+      <w:pPr>
+        <w:ind w:firstLine="708"/>
+        <w:jc w:val="both"/>
+      </w:pPr>
+      <w:r>
+        <w:t>3.5</w:t>
+      </w:r>
+      <w:r>
+        <w:tab/>
+        <w:t>Verifique se as informações estão corretas e toque em CONCLUIR COMPRA.</w:t>
+      </w:r>
+    </w:p>
+    <w:p>
+      <w:pPr>
+        <w:ind w:firstLine="708"/>
+        <w:jc w:val="both"/>
+      </w:pPr>
+      <w:r>
+        <w:lastRenderedPageBreak/>
+        <w:tab/>
+      </w:r>
+      <w:r>
+        <w:rPr>
+          <w:noProof/>
+        </w:rPr>
+        <w:drawing>
+          <wp:inline distT="0" distB="0" distL="0" distR="0">
+            <wp:extent cx="4610743" cy="6601746"/>
+            <wp:effectExtent l="0" t="0" r="0" b="8890"/>
+            <wp:docPr id="15" name="Picture 15"/>
+            <wp:cNvGraphicFramePr>
+              <a:graphicFrameLocks xmlns:a="http://schemas.openxmlformats.org/drawingml/2006/main" noChangeAspect="1"/>
+            </wp:cNvGraphicFramePr>
+            <a:graphic xmlns:a="http://schemas.openxmlformats.org/drawingml/2006/main">
+              <a:graphicData uri="http://schemas.openxmlformats.org/drawingml/2006/picture">
+                <pic:pic xmlns:pic="http://schemas.openxmlformats.org/drawingml/2006/picture">
+                  <pic:nvPicPr>
+                    <pic:cNvPr id="15" name="a11.png"/>
+                    <pic:cNvPicPr/>
+                  </pic:nvPicPr>
+                  <pic:blipFill>
+                    <a:blip r:embed="rId16">
+                      <a:extLst>
+                        <a:ext uri="{28A0092B-C50C-407E-A947-70E740481C1C}">
+                          <a14:useLocalDpi xmlns:a14="http://schemas.microsoft.com/office/drawing/2010/main" val="0"/>
+                        </a:ext>
+                      </a:extLst>
+                    </a:blip>
+                    <a:stretch>
+                      <a:fillRect/>
+                    </a:stretch>
+                  </pic:blipFill>
+                  <pic:spPr>
+                    <a:xfrm>
+                      <a:off x="0" y="0"/>
+                      <a:ext cx="4610743" cy="6601746"/>
+                    </a:xfrm>
+                    <a:prstGeom prst="rect">
+                      <a:avLst/>
+                    </a:prstGeom>
+                  </pic:spPr>
+                </pic:pic>
+              </a:graphicData>
+            </a:graphic>
+          </wp:inline>
+        </w:drawing>
+      </w:r>
+      <w:bookmarkStart w:id="12" w:name="_GoBack"/>
+      <w:bookmarkEnd w:id="12"/>
     </w:p>
     <w:p>
       <w:pPr>
@@ -1059,7 +1351,7 @@
                     <pic:cNvPicPr/>
                   </pic:nvPicPr>
                   <pic:blipFill>
-                    <a:blip r:embed="rId13">
+                    <a:blip r:embed="rId17">
                       <a:extLst>
                         <a:ext uri="{28A0092B-C50C-407E-A947-70E740481C1C}">
                           <a14:useLocalDpi xmlns:a14="http://schemas.microsoft.com/office/drawing/2010/main" val="0"/>
@@ -1141,7 +1433,7 @@
                     <pic:cNvPicPr/>
                   </pic:nvPicPr>
                   <pic:blipFill>
-                    <a:blip r:embed="rId14">
+                    <a:blip r:embed="rId18">
                       <a:extLst>
                         <a:ext uri="{28A0092B-C50C-407E-A947-70E740481C1C}">
                           <a14:useLocalDpi xmlns:a14="http://schemas.microsoft.com/office/drawing/2010/main" val="0"/>
@@ -1225,7 +1517,7 @@
                     <pic:cNvPicPr/>
                   </pic:nvPicPr>
                   <pic:blipFill>
-                    <a:blip r:embed="rId14">
+                    <a:blip r:embed="rId18">
                       <a:extLst>
                         <a:ext uri="{28A0092B-C50C-407E-A947-70E740481C1C}">
                           <a14:useLocalDpi xmlns:a14="http://schemas.microsoft.com/office/drawing/2010/main" val="0"/>
@@ -1301,7 +1593,7 @@
                     <pic:cNvPicPr/>
                   </pic:nvPicPr>
                   <pic:blipFill>
-                    <a:blip r:embed="rId15">
+                    <a:blip r:embed="rId19">
                       <a:extLst>
                         <a:ext uri="{28A0092B-C50C-407E-A947-70E740481C1C}">
                           <a14:useLocalDpi xmlns:a14="http://schemas.microsoft.com/office/drawing/2010/main" val="0"/>
@@ -1366,7 +1658,7 @@
                     <pic:cNvPicPr/>
                   </pic:nvPicPr>
                   <pic:blipFill>
-                    <a:blip r:embed="rId16">
+                    <a:blip r:embed="rId20">
                       <a:extLst>
                         <a:ext uri="{28A0092B-C50C-407E-A947-70E740481C1C}">
                           <a14:useLocalDpi xmlns:a14="http://schemas.microsoft.com/office/drawing/2010/main" val="0"/>
@@ -1459,7 +1751,7 @@
                     <pic:cNvPicPr/>
                   </pic:nvPicPr>
                   <pic:blipFill>
-                    <a:blip r:embed="rId17">
+                    <a:blip r:embed="rId21">
                       <a:extLst>
                         <a:ext uri="{28A0092B-C50C-407E-A947-70E740481C1C}">
                           <a14:useLocalDpi xmlns:a14="http://schemas.microsoft.com/office/drawing/2010/main" val="0"/>
@@ -1504,7 +1796,7 @@
       </w:r>
     </w:p>
     <w:sectPr>
-      <w:headerReference w:type="even" r:id="rId18"/>
+      <w:headerReference w:type="even" r:id="rId22"/>
       <w:pgSz w:w="11906" w:h="16838" w:code="9"/>
       <w:pgMar w:top="1418" w:right="1418" w:bottom="1418" w:left="1418" w:header="680" w:footer="680" w:gutter="0"/>
       <w:cols w:space="720"/>
@@ -1570,21 +1862,7 @@
         <w:rFonts w:ascii="Arial" w:hAnsi="Arial" w:cs="Arial"/>
         <w:sz w:val="20"/>
       </w:rPr>
-      <w:t xml:space="preserve">Manual do Usuário – </w:t>
-    </w:r>
-    <w:r>
-      <w:rPr>
-        <w:rFonts w:ascii="Arial" w:hAnsi="Arial" w:cs="Arial"/>
-        <w:sz w:val="20"/>
-      </w:rPr>
-      <w:t>VendasMobile</w:t>
-    </w:r>
-    <w:r>
-      <w:rPr>
-        <w:rFonts w:ascii="Arial" w:hAnsi="Arial" w:cs="Arial"/>
-        <w:sz w:val="20"/>
-      </w:rPr>
-      <w:t xml:space="preserve"> 10/2015</w:t>
+      <w:t>Manual do Usuário – VendasMobile 10/2015</w:t>
     </w:r>
   </w:p>
   <w:p>

</xml_diff>

<commit_message>
Finalização de tabução e espaçamento de Manual do Usuário VendasMobile.docx
</commit_message>
<xml_diff>
--- a/CooperTs/Manual do Usuário VendasMobile.docx
+++ b/CooperTs/Manual do Usuário VendasMobile.docx
@@ -607,10 +607,12 @@
     <w:p>
       <w:pPr>
         <w:ind w:firstLine="708"/>
-        <w:jc w:val="both"/>
-      </w:pPr>
-      <w:r>
-        <w:t xml:space="preserve">Esse manual descreve como utilizar os principais recursos do sistema VendasMobile </w:t>
+      </w:pPr>
+      <w:r>
+        <w:t>Esse manual descreve como utilizar os principais r</w:t>
+      </w:r>
+      <w:r>
+        <w:t>ecursos do sistema VendasMobile.</w:t>
       </w:r>
     </w:p>
     <w:p>
@@ -629,9 +631,19 @@
     <w:p>
       <w:pPr>
         <w:ind w:left="708"/>
-      </w:pPr>
-      <w:r>
-        <w:t>2.1 Ao acessar o sistema você verá a tela de login</w:t>
+        <w:jc w:val="both"/>
+      </w:pPr>
+      <w:r>
+        <w:t>2.1</w:t>
+      </w:r>
+      <w:r>
+        <w:tab/>
+      </w:r>
+      <w:r>
+        <w:t>Ao acessar o sistema você verá a tela de login</w:t>
+      </w:r>
+      <w:r>
+        <w:t>.</w:t>
       </w:r>
     </w:p>
     <w:p>
@@ -697,7 +709,16 @@
         <w:ind w:firstLine="708"/>
       </w:pPr>
       <w:r>
-        <w:t>2.2 Escreva seu Login que é seu cpf e sua Senha e clique em ENTRAR</w:t>
+        <w:t>2.2</w:t>
+      </w:r>
+      <w:r>
+        <w:tab/>
+      </w:r>
+      <w:r>
+        <w:t>Escreva seu Login que é seu cpf e sua Senha e clique em ENTRAR</w:t>
+      </w:r>
+      <w:r>
+        <w:t>.</w:t>
       </w:r>
     </w:p>
     <w:p>
@@ -707,7 +728,7 @@
     </w:p>
     <w:p>
       <w:pPr>
-        <w:ind w:left="708"/>
+        <w:ind w:left="708" w:firstLine="708"/>
       </w:pPr>
       <w:r>
         <w:rPr>
@@ -764,6 +785,7 @@
     <w:p>
       <w:pPr>
         <w:ind w:left="708"/>
+        <w:jc w:val="both"/>
       </w:pPr>
       <w:r>
         <w:t xml:space="preserve">2.3 </w:t>
@@ -774,6 +796,9 @@
       <w:r>
         <w:t>Em caso de erro retornará uma mensagem de erro</w:t>
       </w:r>
+      <w:r>
+        <w:t>.</w:t>
+      </w:r>
     </w:p>
     <w:p>
       <w:pPr>
@@ -782,7 +807,7 @@
     </w:p>
     <w:p>
       <w:pPr>
-        <w:ind w:left="708"/>
+        <w:ind w:left="708" w:firstLine="708"/>
       </w:pPr>
       <w:r>
         <w:rPr>
@@ -840,6 +865,7 @@
     <w:p>
       <w:pPr>
         <w:ind w:left="708"/>
+        <w:jc w:val="both"/>
       </w:pPr>
       <w:r>
         <w:t>2.4</w:t>
@@ -848,10 +874,18 @@
         <w:tab/>
         <w:t>Caso o login e a senha estejam certo, você verá a tela principal do sistema</w:t>
       </w:r>
+      <w:r>
+        <w:t>.</w:t>
+      </w:r>
     </w:p>
     <w:p>
       <w:pPr>
         <w:ind w:left="708"/>
+      </w:pPr>
+    </w:p>
+    <w:p>
+      <w:pPr>
+        <w:ind w:left="708" w:firstLine="708"/>
       </w:pPr>
       <w:r>
         <w:rPr>
@@ -918,6 +952,7 @@
     <w:p>
       <w:pPr>
         <w:ind w:left="708"/>
+        <w:jc w:val="both"/>
       </w:pPr>
       <w:r>
         <w:t>3.1</w:t>
@@ -1068,6 +1103,7 @@
     <w:p>
       <w:pPr>
         <w:ind w:left="708"/>
+        <w:jc w:val="both"/>
       </w:pPr>
       <w:r>
         <w:t>3.3</w:t>
@@ -1142,7 +1178,6 @@
     <w:p>
       <w:pPr>
         <w:ind w:firstLine="708"/>
-        <w:jc w:val="both"/>
       </w:pPr>
       <w:r>
         <w:t>3.4</w:t>
@@ -1240,7 +1275,6 @@
     </w:p>
     <w:p>
       <w:pPr>
-        <w:ind w:firstLine="708"/>
         <w:jc w:val="both"/>
       </w:pPr>
       <w:r>
@@ -1293,27 +1327,26 @@
           </wp:inline>
         </w:drawing>
       </w:r>
-      <w:bookmarkStart w:id="12" w:name="_GoBack"/>
+    </w:p>
+    <w:p>
+      <w:pPr>
+        <w:ind w:left="708"/>
+      </w:pPr>
+    </w:p>
+    <w:p>
+      <w:pPr>
+        <w:pStyle w:val="Heading1"/>
+      </w:pPr>
+      <w:bookmarkStart w:id="12" w:name="_Toc433278392"/>
+      <w:r>
+        <w:t>Estabelecimentos Disponíveis</w:t>
+      </w:r>
       <w:bookmarkEnd w:id="12"/>
     </w:p>
     <w:p>
       <w:pPr>
         <w:ind w:left="708"/>
-      </w:pPr>
-    </w:p>
-    <w:p>
-      <w:pPr>
-        <w:pStyle w:val="Heading1"/>
-      </w:pPr>
-      <w:bookmarkStart w:id="13" w:name="_Toc433278392"/>
-      <w:r>
-        <w:t>Estabelecimentos Disponíveis</w:t>
-      </w:r>
-      <w:bookmarkEnd w:id="13"/>
-    </w:p>
-    <w:p>
-      <w:pPr>
-        <w:ind w:left="708"/>
+        <w:jc w:val="both"/>
       </w:pPr>
       <w:r>
         <w:t>4.1</w:t>
@@ -1325,11 +1358,11 @@
       <w:r>
         <w:t>link Estabelecimentos Disponíveis</w:t>
       </w:r>
-    </w:p>
-    <w:p>
-      <w:pPr>
-        <w:ind w:left="708"/>
-      </w:pPr>
+      <w:r>
+        <w:t>.</w:t>
+      </w:r>
+    </w:p>
+    <w:p>
       <w:r>
         <w:rPr>
           <w:noProof/>
@@ -1392,6 +1425,7 @@
     <w:p>
       <w:pPr>
         <w:ind w:left="705"/>
+        <w:jc w:val="both"/>
       </w:pPr>
       <w:r>
         <w:t>4.2</w:t>
@@ -1403,6 +1437,9 @@
       <w:r>
         <w:t>Estabelecimento com os estabelecimentos disponíveis listados</w:t>
       </w:r>
+      <w:r>
+        <w:t>.</w:t>
+      </w:r>
     </w:p>
     <w:p>
       <w:pPr>
@@ -1411,7 +1448,7 @@
     </w:p>
     <w:p>
       <w:pPr>
-        <w:ind w:left="705"/>
+        <w:ind w:firstLine="705"/>
       </w:pPr>
       <w:r>
         <w:rPr>
@@ -1464,16 +1501,17 @@
       <w:pPr>
         <w:pStyle w:val="Heading1"/>
       </w:pPr>
-      <w:bookmarkStart w:id="14" w:name="_Toc433278393"/>
+      <w:bookmarkStart w:id="13" w:name="_Toc433278393"/>
       <w:r>
         <w:lastRenderedPageBreak/>
         <w:t>Filtrar</w:t>
       </w:r>
-      <w:bookmarkEnd w:id="14"/>
+      <w:bookmarkEnd w:id="13"/>
     </w:p>
     <w:p>
       <w:pPr>
         <w:ind w:firstLine="708"/>
+        <w:jc w:val="both"/>
       </w:pPr>
       <w:r>
         <w:t>7.1</w:t>
@@ -1484,6 +1522,9 @@
       <w:r>
         <w:t>Abra um tela com Grid</w:t>
       </w:r>
+      <w:r>
+        <w:t>.</w:t>
+      </w:r>
     </w:p>
     <w:p>
       <w:pPr>
@@ -1491,9 +1532,6 @@
       </w:pPr>
     </w:p>
     <w:p>
-      <w:pPr>
-        <w:ind w:firstLine="708"/>
-      </w:pPr>
       <w:r>
         <w:tab/>
       </w:r>
@@ -1552,6 +1590,7 @@
     <w:p>
       <w:pPr>
         <w:ind w:firstLine="708"/>
+        <w:jc w:val="both"/>
       </w:pPr>
       <w:r>
         <w:t>7.2</w:t>
@@ -1560,11 +1599,9 @@
         <w:tab/>
         <w:t>Clique em qualquer um dos campos com lupa</w:t>
       </w:r>
-    </w:p>
-    <w:p>
-      <w:pPr>
-        <w:ind w:firstLine="708"/>
-      </w:pPr>
+      <w:r>
+        <w:t>.</w:t>
+      </w:r>
     </w:p>
     <w:p>
       <w:pPr>
@@ -1624,9 +1661,19 @@
     <w:p>
       <w:pPr>
         <w:ind w:firstLine="708"/>
-      </w:pPr>
-      <w:r>
-        <w:t>7.3 Escreva no campo que ele irá filtrar os resultados</w:t>
+        <w:jc w:val="both"/>
+      </w:pPr>
+      <w:r>
+        <w:t>7.3</w:t>
+      </w:r>
+      <w:r>
+        <w:tab/>
+      </w:r>
+      <w:r>
+        <w:t>Escreva no campo que ele irá filtrar os resultados</w:t>
+      </w:r>
+      <w:r>
+        <w:t>.</w:t>
       </w:r>
     </w:p>
     <w:p>
@@ -1642,6 +1689,7 @@
         <w:rPr>
           <w:noProof/>
         </w:rPr>
+        <w:lastRenderedPageBreak/>
         <w:drawing>
           <wp:inline distT="0" distB="0" distL="0" distR="0">
             <wp:extent cx="4915586" cy="2943636"/>
@@ -1699,11 +1747,11 @@
       <w:pPr>
         <w:pStyle w:val="Heading1"/>
       </w:pPr>
-      <w:bookmarkStart w:id="15" w:name="_Toc433278394"/>
+      <w:bookmarkStart w:id="14" w:name="_Toc433278394"/>
       <w:r>
         <w:t>Sair</w:t>
       </w:r>
-      <w:bookmarkEnd w:id="15"/>
+      <w:bookmarkEnd w:id="14"/>
     </w:p>
     <w:p>
       <w:pPr>
@@ -1713,6 +1761,7 @@
     <w:p>
       <w:pPr>
         <w:ind w:firstLine="708"/>
+        <w:jc w:val="both"/>
       </w:pPr>
       <w:r>
         <w:t>6.1</w:t>
@@ -1786,14 +1835,21 @@
     <w:p>
       <w:pPr>
         <w:ind w:firstLine="708"/>
-      </w:pPr>
-      <w:r>
+        <w:jc w:val="both"/>
+      </w:pPr>
+      <w:r>
+        <w:lastRenderedPageBreak/>
         <w:t>6.2</w:t>
       </w:r>
       <w:r>
         <w:tab/>
         <w:t>Para fazer Logout, cliquer nessa seta até chegar na tela de login</w:t>
       </w:r>
+      <w:r>
+        <w:t>.</w:t>
+      </w:r>
+      <w:bookmarkStart w:id="15" w:name="_GoBack"/>
+      <w:bookmarkEnd w:id="15"/>
     </w:p>
     <w:sectPr>
       <w:headerReference w:type="even" r:id="rId22"/>

</xml_diff>